<commit_message>
Added meeting minutes for 8.02.2019
</commit_message>
<xml_diff>
--- a/Meeting minutes/6.02.2019-Group8-Meeting-Minutes.docx
+++ b/Meeting minutes/6.02.2019-Group8-Meeting-Minutes.docx
@@ -29,15 +29,18 @@
     </w:p>
     <w:p>
       <w:r>
-        <w:t xml:space="preserve">Date of </w:t>
-      </w:r>
-      <w:proofErr w:type="gramStart"/>
-      <w:r>
-        <w:t>Meeting :</w:t>
-      </w:r>
-      <w:proofErr w:type="gramEnd"/>
-      <w:r>
-        <w:t xml:space="preserve"> 6/02/2019</w:t>
+        <w:t>Date of Meeting :</w:t>
+      </w:r>
+      <w:r>
+        <w:t xml:space="preserve"> </w:t>
+      </w:r>
+      <w:r>
+        <w:t>8</w:t>
+      </w:r>
+      <w:bookmarkStart w:id="0" w:name="_GoBack"/>
+      <w:bookmarkEnd w:id="0"/>
+      <w:r>
+        <w:t>/02/2019</w:t>
       </w:r>
     </w:p>
     <w:p>
@@ -318,19 +321,13 @@
       </w:r>
       <w:proofErr w:type="spellEnd"/>
       <w:r>
-        <w:t xml:space="preserve"> - </w:t>
-      </w:r>
-      <w:r>
-        <w:t>Completed the brief response page</w:t>
+        <w:t xml:space="preserve"> - Completed the brief response page</w:t>
       </w:r>
       <w:r>
         <w:br/>
       </w:r>
       <w:r>
-        <w:t xml:space="preserve">Sorin Cristea - </w:t>
-      </w:r>
-      <w:r>
-        <w:t>Completed the brief response page</w:t>
+        <w:t>Sorin Cristea - Completed the brief response page</w:t>
       </w:r>
       <w:r>
         <w:br/>
@@ -560,12 +557,7 @@
         </w:numPr>
       </w:pPr>
       <w:r>
-        <w:t>Produce 4 pictures containing concept art for the game based on the demographic researc</w:t>
-      </w:r>
-      <w:bookmarkStart w:id="0" w:name="_GoBack"/>
-      <w:bookmarkEnd w:id="0"/>
-      <w:r>
-        <w:t>h</w:t>
+        <w:t>Produce 4 pictures containing concept art for the game based on the demographic research</w:t>
       </w:r>
     </w:p>
     <w:p>
@@ -1542,7 +1534,7 @@
     <w:lsdException w:name="Table Web 2" w:semiHidden="1" w:unhideWhenUsed="1"/>
     <w:lsdException w:name="Table Web 3" w:semiHidden="1" w:unhideWhenUsed="1"/>
     <w:lsdException w:name="Balloon Text" w:semiHidden="1" w:unhideWhenUsed="1"/>
-    <w:lsdException w:name="Table Grid" w:semiHidden="1" w:uiPriority="59" w:unhideWhenUsed="1"/>
+    <w:lsdException w:name="Table Grid" w:uiPriority="59"/>
     <w:lsdException w:name="Table Theme" w:semiHidden="1" w:unhideWhenUsed="1"/>
     <w:lsdException w:name="Placeholder Text" w:semiHidden="1"/>
     <w:lsdException w:name="No Spacing" w:uiPriority="1" w:qFormat="1"/>

</xml_diff>